<commit_message>
Updated the Git notes.
Added a git pull Situation and guide.
</commit_message>
<xml_diff>
--- a/git-notes.docx
+++ b/git-notes.docx
@@ -4550,10 +4550,7 @@
         <w:t>🔹</w:t>
       </w:r>
       <w:r>
-        <w:t xml:space="preserve"> </w:t>
-      </w:r>
-      <w:r>
-        <w:t xml:space="preserve">Downloads any new updates from </w:t>
+        <w:t xml:space="preserve"> Downloads any new updates from </w:t>
       </w:r>
       <w:proofErr w:type="spellStart"/>
       <w:r>
@@ -4561,10 +4558,7 @@
       </w:r>
       <w:proofErr w:type="spellEnd"/>
       <w:r>
-        <w:t xml:space="preserve"> to your local folder</w:t>
-      </w:r>
-      <w:r>
-        <w:t>.</w:t>
+        <w:t xml:space="preserve"> to your local folder.</w:t>
       </w:r>
     </w:p>
     <w:p>
@@ -4584,46 +4578,1059 @@
       <w:pPr>
         <w:spacing w:after="0"/>
       </w:pPr>
-    </w:p>
-    <w:p>
-      <w:pPr>
-        <w:spacing w:after="0"/>
-      </w:pPr>
-    </w:p>
-    <w:p>
-      <w:pPr>
-        <w:spacing w:after="0"/>
-      </w:pPr>
-    </w:p>
-    <w:p>
-      <w:pPr>
-        <w:spacing w:after="0"/>
-      </w:pPr>
-    </w:p>
-    <w:p>
-      <w:pPr>
-        <w:spacing w:after="0"/>
-      </w:pPr>
-    </w:p>
-    <w:p>
-      <w:pPr>
-        <w:spacing w:after="0"/>
-      </w:pPr>
-    </w:p>
-    <w:p>
-      <w:pPr>
-        <w:spacing w:after="0"/>
-      </w:pPr>
-    </w:p>
-    <w:p>
-      <w:pPr>
-        <w:spacing w:after="0"/>
-      </w:pPr>
-    </w:p>
-    <w:p>
-      <w:pPr>
-        <w:spacing w:after="0"/>
-      </w:pPr>
+      <w:r>
+        <w:rPr>
+          <w:noProof/>
+        </w:rPr>
+        <mc:AlternateContent>
+          <mc:Choice Requires="wps">
+            <w:drawing>
+              <wp:anchor distT="0" distB="0" distL="114300" distR="114300" simplePos="0" relativeHeight="251692032" behindDoc="0" locked="0" layoutInCell="1" allowOverlap="1" wp14:anchorId="2011E8A3" wp14:editId="7AA906CB">
+                <wp:simplePos x="0" y="0"/>
+                <wp:positionH relativeFrom="column">
+                  <wp:posOffset>161925</wp:posOffset>
+                </wp:positionH>
+                <wp:positionV relativeFrom="paragraph">
+                  <wp:posOffset>135255</wp:posOffset>
+                </wp:positionV>
+                <wp:extent cx="6467475" cy="685800"/>
+                <wp:effectExtent l="0" t="0" r="28575" b="19050"/>
+                <wp:wrapNone/>
+                <wp:docPr id="1315430317" name="Text Box 1"/>
+                <wp:cNvGraphicFramePr/>
+                <a:graphic xmlns:a="http://schemas.openxmlformats.org/drawingml/2006/main">
+                  <a:graphicData uri="http://schemas.microsoft.com/office/word/2010/wordprocessingShape">
+                    <wps:wsp>
+                      <wps:cNvSpPr txBox="1"/>
+                      <wps:spPr>
+                        <a:xfrm>
+                          <a:off x="0" y="0"/>
+                          <a:ext cx="6467475" cy="685800"/>
+                        </a:xfrm>
+                        <a:prstGeom prst="rect">
+                          <a:avLst/>
+                        </a:prstGeom>
+                        <a:solidFill>
+                          <a:srgbClr val="1F1D2D"/>
+                        </a:solidFill>
+                        <a:ln w="6350">
+                          <a:solidFill>
+                            <a:schemeClr val="bg1"/>
+                          </a:solidFill>
+                        </a:ln>
+                      </wps:spPr>
+                      <wps:txbx>
+                        <w:txbxContent>
+                          <w:p>
+                            <w:pPr>
+                              <w:pStyle w:val="Style1"/>
+                              <w:rPr>
+                                <w:sz w:val="22"/>
+                                <w:szCs w:val="22"/>
+                              </w:rPr>
+                            </w:pPr>
+                            <w:r>
+                              <w:rPr>
+                                <w:sz w:val="22"/>
+                                <w:szCs w:val="22"/>
+                              </w:rPr>
+                              <w:t>b</w:t>
+                            </w:r>
+                            <w:r>
+                              <w:rPr>
+                                <w:sz w:val="22"/>
+                                <w:szCs w:val="22"/>
+                              </w:rPr>
+                              <w:t>ash</w:t>
+                            </w:r>
+                            <w:r>
+                              <w:rPr>
+                                <w:sz w:val="22"/>
+                                <w:szCs w:val="22"/>
+                              </w:rPr>
+                              <w:tab/>
+                            </w:r>
+                            <w:r>
+                              <w:rPr>
+                                <w:sz w:val="22"/>
+                                <w:szCs w:val="22"/>
+                              </w:rPr>
+                              <w:tab/>
+                            </w:r>
+                            <w:r>
+                              <w:rPr>
+                                <w:sz w:val="22"/>
+                                <w:szCs w:val="22"/>
+                              </w:rPr>
+                              <w:tab/>
+                            </w:r>
+                            <w:r>
+                              <w:rPr>
+                                <w:sz w:val="22"/>
+                                <w:szCs w:val="22"/>
+                              </w:rPr>
+                              <w:tab/>
+                            </w:r>
+                            <w:r>
+                              <w:rPr>
+                                <w:sz w:val="22"/>
+                                <w:szCs w:val="22"/>
+                              </w:rPr>
+                              <w:tab/>
+                            </w:r>
+                            <w:r>
+                              <w:rPr>
+                                <w:sz w:val="22"/>
+                                <w:szCs w:val="22"/>
+                              </w:rPr>
+                              <w:tab/>
+                              <w:t xml:space="preserve">                                         </w:t>
+                            </w:r>
+                            <w:r>
+                              <w:rPr>
+                                <w:color w:val="C00000"/>
+                                <w:sz w:val="22"/>
+                                <w:szCs w:val="22"/>
+                              </w:rPr>
+                              <w:t>●</w:t>
+                            </w:r>
+                            <w:r>
+                              <w:rPr>
+                                <w:color w:val="FFFF00"/>
+                                <w:sz w:val="22"/>
+                                <w:szCs w:val="22"/>
+                              </w:rPr>
+                              <w:t xml:space="preserve"> ●</w:t>
+                            </w:r>
+                            <w:r>
+                              <w:rPr>
+                                <w:color w:val="FFFF00"/>
+                                <w:sz w:val="22"/>
+                                <w:szCs w:val="22"/>
+                              </w:rPr>
+                              <w:t xml:space="preserve"> </w:t>
+                            </w:r>
+                            <w:r>
+                              <w:rPr>
+                                <w:color w:val="92D050"/>
+                                <w:sz w:val="22"/>
+                                <w:szCs w:val="22"/>
+                              </w:rPr>
+                              <w:t>●</w:t>
+                            </w:r>
+                            <w:r>
+                              <w:rPr>
+                                <w:sz w:val="22"/>
+                                <w:szCs w:val="22"/>
+                              </w:rPr>
+                              <w:br/>
+                            </w:r>
+                          </w:p>
+                          <w:p>
+                            <w:pPr>
+                              <w:pStyle w:val="Style1"/>
+                              <w:rPr>
+                                <w:sz w:val="22"/>
+                                <w:szCs w:val="22"/>
+                                <w:lang w:val="en-PH"/>
+                              </w:rPr>
+                            </w:pPr>
+                            <w:r>
+                              <w:rPr>
+                                <w:sz w:val="22"/>
+                                <w:szCs w:val="22"/>
+                                <w:lang w:val="en-PH"/>
+                              </w:rPr>
+                              <w:t xml:space="preserve">git </w:t>
+                            </w:r>
+                            <w:proofErr w:type="gramStart"/>
+                            <w:r>
+                              <w:rPr>
+                                <w:sz w:val="22"/>
+                                <w:szCs w:val="22"/>
+                                <w:lang w:val="en-PH"/>
+                              </w:rPr>
+                              <w:t>pull</w:t>
+                            </w:r>
+                            <w:proofErr w:type="gramEnd"/>
+                          </w:p>
+                          <w:p>
+                            <w:pPr>
+                              <w:pStyle w:val="Style1"/>
+                              <w:rPr>
+                                <w:color w:val="00B050"/>
+                                <w:sz w:val="22"/>
+                                <w:szCs w:val="22"/>
+                                <w:lang w:val="en-PH"/>
+                              </w:rPr>
+                            </w:pPr>
+                          </w:p>
+                          <w:p>
+                            <w:pPr>
+                              <w:pStyle w:val="Style1"/>
+                              <w:rPr>
+                                <w:sz w:val="22"/>
+                                <w:szCs w:val="22"/>
+                              </w:rPr>
+                            </w:pPr>
+                          </w:p>
+                        </w:txbxContent>
+                      </wps:txbx>
+                      <wps:bodyPr rot="0" spcFirstLastPara="0" vertOverflow="overflow" horzOverflow="overflow" vert="horz" wrap="square" lIns="91440" tIns="45720" rIns="91440" bIns="45720" numCol="1" spcCol="0" rtlCol="0" fromWordArt="0" anchor="t" anchorCtr="0" forceAA="0" compatLnSpc="1">
+                        <a:prstTxWarp prst="textNoShape">
+                          <a:avLst/>
+                        </a:prstTxWarp>
+                        <a:noAutofit/>
+                      </wps:bodyPr>
+                    </wps:wsp>
+                  </a:graphicData>
+                </a:graphic>
+                <wp14:sizeRelH relativeFrom="margin">
+                  <wp14:pctWidth>0</wp14:pctWidth>
+                </wp14:sizeRelH>
+                <wp14:sizeRelV relativeFrom="margin">
+                  <wp14:pctHeight>0</wp14:pctHeight>
+                </wp14:sizeRelV>
+              </wp:anchor>
+            </w:drawing>
+          </mc:Choice>
+          <mc:Fallback>
+            <w:pict>
+              <v:shape w14:anchorId="2011E8A3" id="_x0000_s1036" type="#_x0000_t202" style="position:absolute;margin-left:12.75pt;margin-top:10.65pt;width:509.25pt;height:54pt;z-index:251692032;visibility:visible;mso-wrap-style:square;mso-width-percent:0;mso-height-percent:0;mso-wrap-distance-left:9pt;mso-wrap-distance-top:0;mso-wrap-distance-right:9pt;mso-wrap-distance-bottom:0;mso-position-horizontal:absolute;mso-position-horizontal-relative:text;mso-position-vertical:absolute;mso-position-vertical-relative:text;mso-width-percent:0;mso-height-percent:0;mso-width-relative:margin;mso-height-relative:margin;v-text-anchor:top" o:gfxdata="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" fillcolor="#1f1d2d" strokecolor="white [3212]" strokeweight=".5pt">
+                <v:textbox>
+                  <w:txbxContent>
+                    <w:p>
+                      <w:pPr>
+                        <w:pStyle w:val="Style1"/>
+                        <w:rPr>
+                          <w:sz w:val="22"/>
+                          <w:szCs w:val="22"/>
+                        </w:rPr>
+                      </w:pPr>
+                      <w:r>
+                        <w:rPr>
+                          <w:sz w:val="22"/>
+                          <w:szCs w:val="22"/>
+                        </w:rPr>
+                        <w:t>b</w:t>
+                      </w:r>
+                      <w:r>
+                        <w:rPr>
+                          <w:sz w:val="22"/>
+                          <w:szCs w:val="22"/>
+                        </w:rPr>
+                        <w:t>ash</w:t>
+                      </w:r>
+                      <w:r>
+                        <w:rPr>
+                          <w:sz w:val="22"/>
+                          <w:szCs w:val="22"/>
+                        </w:rPr>
+                        <w:tab/>
+                      </w:r>
+                      <w:r>
+                        <w:rPr>
+                          <w:sz w:val="22"/>
+                          <w:szCs w:val="22"/>
+                        </w:rPr>
+                        <w:tab/>
+                      </w:r>
+                      <w:r>
+                        <w:rPr>
+                          <w:sz w:val="22"/>
+                          <w:szCs w:val="22"/>
+                        </w:rPr>
+                        <w:tab/>
+                      </w:r>
+                      <w:r>
+                        <w:rPr>
+                          <w:sz w:val="22"/>
+                          <w:szCs w:val="22"/>
+                        </w:rPr>
+                        <w:tab/>
+                      </w:r>
+                      <w:r>
+                        <w:rPr>
+                          <w:sz w:val="22"/>
+                          <w:szCs w:val="22"/>
+                        </w:rPr>
+                        <w:tab/>
+                      </w:r>
+                      <w:r>
+                        <w:rPr>
+                          <w:sz w:val="22"/>
+                          <w:szCs w:val="22"/>
+                        </w:rPr>
+                        <w:tab/>
+                        <w:t xml:space="preserve">                                         </w:t>
+                      </w:r>
+                      <w:r>
+                        <w:rPr>
+                          <w:color w:val="C00000"/>
+                          <w:sz w:val="22"/>
+                          <w:szCs w:val="22"/>
+                        </w:rPr>
+                        <w:t>●</w:t>
+                      </w:r>
+                      <w:r>
+                        <w:rPr>
+                          <w:color w:val="FFFF00"/>
+                          <w:sz w:val="22"/>
+                          <w:szCs w:val="22"/>
+                        </w:rPr>
+                        <w:t xml:space="preserve"> ●</w:t>
+                      </w:r>
+                      <w:r>
+                        <w:rPr>
+                          <w:color w:val="FFFF00"/>
+                          <w:sz w:val="22"/>
+                          <w:szCs w:val="22"/>
+                        </w:rPr>
+                        <w:t xml:space="preserve"> </w:t>
+                      </w:r>
+                      <w:r>
+                        <w:rPr>
+                          <w:color w:val="92D050"/>
+                          <w:sz w:val="22"/>
+                          <w:szCs w:val="22"/>
+                        </w:rPr>
+                        <w:t>●</w:t>
+                      </w:r>
+                      <w:r>
+                        <w:rPr>
+                          <w:sz w:val="22"/>
+                          <w:szCs w:val="22"/>
+                        </w:rPr>
+                        <w:br/>
+                      </w:r>
+                    </w:p>
+                    <w:p>
+                      <w:pPr>
+                        <w:pStyle w:val="Style1"/>
+                        <w:rPr>
+                          <w:sz w:val="22"/>
+                          <w:szCs w:val="22"/>
+                          <w:lang w:val="en-PH"/>
+                        </w:rPr>
+                      </w:pPr>
+                      <w:r>
+                        <w:rPr>
+                          <w:sz w:val="22"/>
+                          <w:szCs w:val="22"/>
+                          <w:lang w:val="en-PH"/>
+                        </w:rPr>
+                        <w:t xml:space="preserve">git </w:t>
+                      </w:r>
+                      <w:proofErr w:type="gramStart"/>
+                      <w:r>
+                        <w:rPr>
+                          <w:sz w:val="22"/>
+                          <w:szCs w:val="22"/>
+                          <w:lang w:val="en-PH"/>
+                        </w:rPr>
+                        <w:t>pull</w:t>
+                      </w:r>
+                      <w:proofErr w:type="gramEnd"/>
+                    </w:p>
+                    <w:p>
+                      <w:pPr>
+                        <w:pStyle w:val="Style1"/>
+                        <w:rPr>
+                          <w:color w:val="00B050"/>
+                          <w:sz w:val="22"/>
+                          <w:szCs w:val="22"/>
+                          <w:lang w:val="en-PH"/>
+                        </w:rPr>
+                      </w:pPr>
+                    </w:p>
+                    <w:p>
+                      <w:pPr>
+                        <w:pStyle w:val="Style1"/>
+                        <w:rPr>
+                          <w:sz w:val="22"/>
+                          <w:szCs w:val="22"/>
+                        </w:rPr>
+                      </w:pPr>
+                    </w:p>
+                  </w:txbxContent>
+                </v:textbox>
+              </v:shape>
+            </w:pict>
+          </mc:Fallback>
+        </mc:AlternateContent>
+      </w:r>
+    </w:p>
+    <w:p>
+      <w:pPr>
+        <w:spacing w:after="0"/>
+      </w:pPr>
+    </w:p>
+    <w:p>
+      <w:pPr>
+        <w:spacing w:after="0"/>
+      </w:pPr>
+    </w:p>
+    <w:p>
+      <w:pPr>
+        <w:spacing w:after="0"/>
+      </w:pPr>
+    </w:p>
+    <w:p>
+      <w:pPr>
+        <w:spacing w:after="0"/>
+      </w:pPr>
+    </w:p>
+    <w:p>
+      <w:pPr>
+        <w:spacing w:after="0"/>
+      </w:pPr>
+      <w:r>
+        <w:rPr>
+          <w:rFonts w:ascii="Segoe UI Emoji" w:hAnsi="Segoe UI Emoji" w:cs="Segoe UI Emoji"/>
+        </w:rPr>
+        <w:t>🔹</w:t>
+      </w:r>
+      <w:r>
+        <w:t xml:space="preserve"> </w:t>
+      </w:r>
+      <w:r>
+        <w:t xml:space="preserve">git pull is used to </w:t>
+      </w:r>
+      <w:r>
+        <w:rPr>
+          <w:b/>
+          <w:bCs/>
+        </w:rPr>
+        <w:t>update your local project</w:t>
+      </w:r>
+      <w:r>
+        <w:t xml:space="preserve"> with any changes made on GitHub (remote).</w:t>
+      </w:r>
+      <w:r>
+        <w:br/>
+      </w:r>
+      <w:r>
+        <w:t xml:space="preserve">       </w:t>
+      </w:r>
+      <w:r>
+        <w:t xml:space="preserve">If your local copy is </w:t>
+      </w:r>
+      <w:r>
+        <w:rPr>
+          <w:b/>
+          <w:bCs/>
+        </w:rPr>
+        <w:t>behind the remote</w:t>
+      </w:r>
+      <w:r>
+        <w:t>, pushing will fail — so you pull first, then push.</w:t>
+      </w:r>
+    </w:p>
+    <w:p>
+      <w:pPr>
+        <w:spacing w:after="0"/>
+      </w:pPr>
+    </w:p>
+    <w:p>
+      <w:pPr>
+        <w:spacing w:after="0"/>
+      </w:pPr>
+      <w:r>
+        <w:rPr>
+          <w:noProof/>
+        </w:rPr>
+        <mc:AlternateContent>
+          <mc:Choice Requires="wps">
+            <w:drawing>
+              <wp:anchor distT="0" distB="0" distL="114300" distR="114300" simplePos="0" relativeHeight="251693056" behindDoc="0" locked="0" layoutInCell="1" allowOverlap="1" wp14:anchorId="561FD75D" wp14:editId="4AE9B559">
+                <wp:simplePos x="0" y="0"/>
+                <wp:positionH relativeFrom="column">
+                  <wp:posOffset>-21590</wp:posOffset>
+                </wp:positionH>
+                <wp:positionV relativeFrom="paragraph">
+                  <wp:posOffset>46355</wp:posOffset>
+                </wp:positionV>
+                <wp:extent cx="6838950" cy="1590675"/>
+                <wp:effectExtent l="0" t="0" r="19050" b="28575"/>
+                <wp:wrapNone/>
+                <wp:docPr id="931693747" name="Text Box 17"/>
+                <wp:cNvGraphicFramePr/>
+                <a:graphic xmlns:a="http://schemas.openxmlformats.org/drawingml/2006/main">
+                  <a:graphicData uri="http://schemas.microsoft.com/office/word/2010/wordprocessingShape">
+                    <wps:wsp>
+                      <wps:cNvSpPr txBox="1"/>
+                      <wps:spPr>
+                        <a:xfrm>
+                          <a:off x="0" y="0"/>
+                          <a:ext cx="6838950" cy="1590675"/>
+                        </a:xfrm>
+                        <a:prstGeom prst="rect">
+                          <a:avLst/>
+                        </a:prstGeom>
+                        <a:solidFill>
+                          <a:schemeClr val="lt1"/>
+                        </a:solidFill>
+                        <a:ln w="6350">
+                          <a:solidFill>
+                            <a:prstClr val="black"/>
+                          </a:solidFill>
+                        </a:ln>
+                      </wps:spPr>
+                      <wps:txbx>
+                        <w:txbxContent>
+                          <w:tbl>
+                            <w:tblPr>
+                              <w:tblW w:w="0" w:type="auto"/>
+                              <w:tblCellSpacing w:w="15" w:type="dxa"/>
+                              <w:tblCellMar>
+                                <w:top w:w="15" w:type="dxa"/>
+                                <w:left w:w="15" w:type="dxa"/>
+                                <w:bottom w:w="15" w:type="dxa"/>
+                                <w:right w:w="15" w:type="dxa"/>
+                              </w:tblCellMar>
+                              <w:tblLook w:val="04A0" w:firstRow="1" w:lastRow="0" w:firstColumn="1" w:lastColumn="0" w:noHBand="0" w:noVBand="1"/>
+                            </w:tblPr>
+                            <w:tblGrid>
+                              <w:gridCol w:w="6761"/>
+                              <w:gridCol w:w="3384"/>
+                            </w:tblGrid>
+                            <w:tr>
+                              <w:trPr>
+                                <w:tblHeader/>
+                                <w:tblCellSpacing w:w="15" w:type="dxa"/>
+                              </w:trPr>
+                              <w:tc>
+                                <w:tcPr>
+                                  <w:tcW w:w="0" w:type="auto"/>
+                                  <w:vAlign w:val="center"/>
+                                  <w:hideMark/>
+                                </w:tcPr>
+                                <w:p>
+                                  <w:pPr>
+                                    <w:spacing w:after="0"/>
+                                    <w:rPr>
+                                      <w:b/>
+                                      <w:bCs/>
+                                    </w:rPr>
+                                  </w:pPr>
+                                  <w:r>
+                                    <w:rPr>
+                                      <w:rFonts w:ascii="Segoe UI Emoji" w:hAnsi="Segoe UI Emoji" w:cs="Segoe UI Emoji"/>
+                                      <w:b/>
+                                      <w:bCs/>
+                                    </w:rPr>
+                                    <w:t>🧭</w:t>
+                                  </w:r>
+                                  <w:r>
+                                    <w:rPr>
+                                      <w:b/>
+                                      <w:bCs/>
+                                    </w:rPr>
+                                    <w:t>Situation</w:t>
+                                  </w:r>
+                                </w:p>
+                              </w:tc>
+                              <w:tc>
+                                <w:tcPr>
+                                  <w:tcW w:w="0" w:type="auto"/>
+                                  <w:vAlign w:val="center"/>
+                                  <w:hideMark/>
+                                </w:tcPr>
+                                <w:p>
+                                  <w:pPr>
+                                    <w:spacing w:after="0"/>
+                                    <w:rPr>
+                                      <w:b/>
+                                      <w:bCs/>
+                                    </w:rPr>
+                                  </w:pPr>
+                                  <w:r>
+                                    <w:rPr>
+                                      <w:b/>
+                                      <w:bCs/>
+                                    </w:rPr>
+                                    <w:t>Do You Need git pull?</w:t>
+                                  </w:r>
+                                </w:p>
+                              </w:tc>
+                            </w:tr>
+                            <w:tr>
+                              <w:trPr>
+                                <w:tblCellSpacing w:w="15" w:type="dxa"/>
+                              </w:trPr>
+                              <w:tc>
+                                <w:tcPr>
+                                  <w:tcW w:w="0" w:type="auto"/>
+                                  <w:vAlign w:val="center"/>
+                                  <w:hideMark/>
+                                </w:tcPr>
+                                <w:p>
+                                  <w:pPr>
+                                    <w:spacing w:after="0"/>
+                                  </w:pPr>
+                                  <w:r>
+                                    <w:t xml:space="preserve">You worked </w:t>
+                                  </w:r>
+                                  <w:r>
+                                    <w:rPr>
+                                      <w:b/>
+                                      <w:bCs/>
+                                    </w:rPr>
+                                    <w:t>only locally</w:t>
+                                  </w:r>
+                                  <w:r>
+                                    <w:t xml:space="preserve"> since last time</w:t>
+                                  </w:r>
+                                </w:p>
+                              </w:tc>
+                              <w:tc>
+                                <w:tcPr>
+                                  <w:tcW w:w="0" w:type="auto"/>
+                                  <w:vAlign w:val="center"/>
+                                  <w:hideMark/>
+                                </w:tcPr>
+                                <w:p>
+                                  <w:pPr>
+                                    <w:spacing w:after="0"/>
+                                  </w:pPr>
+                                  <w:r>
+                                    <w:rPr>
+                                      <w:rFonts w:ascii="Segoe UI Emoji" w:hAnsi="Segoe UI Emoji" w:cs="Segoe UI Emoji"/>
+                                    </w:rPr>
+                                    <w:t>❌</w:t>
+                                  </w:r>
+                                  <w:r>
+                                    <w:t xml:space="preserve"> No</w:t>
+                                  </w:r>
+                                </w:p>
+                              </w:tc>
+                            </w:tr>
+                            <w:tr>
+                              <w:trPr>
+                                <w:tblCellSpacing w:w="15" w:type="dxa"/>
+                              </w:trPr>
+                              <w:tc>
+                                <w:tcPr>
+                                  <w:tcW w:w="0" w:type="auto"/>
+                                  <w:vAlign w:val="center"/>
+                                  <w:hideMark/>
+                                </w:tcPr>
+                                <w:p>
+                                  <w:pPr>
+                                    <w:spacing w:after="0"/>
+                                  </w:pPr>
+                                  <w:r>
+                                    <w:t xml:space="preserve">You made changes </w:t>
+                                  </w:r>
+                                  <w:r>
+                                    <w:rPr>
+                                      <w:b/>
+                                      <w:bCs/>
+                                    </w:rPr>
+                                    <w:t>directly on GitHub.com</w:t>
+                                  </w:r>
+                                  <w:r>
+                                    <w:t xml:space="preserve"> (e.g. edited README.md)</w:t>
+                                  </w:r>
+                                </w:p>
+                              </w:tc>
+                              <w:tc>
+                                <w:tcPr>
+                                  <w:tcW w:w="0" w:type="auto"/>
+                                  <w:vAlign w:val="center"/>
+                                  <w:hideMark/>
+                                </w:tcPr>
+                                <w:p>
+                                  <w:pPr>
+                                    <w:spacing w:after="0"/>
+                                  </w:pPr>
+                                  <w:r>
+                                    <w:rPr>
+                                      <w:rFonts w:ascii="Segoe UI Emoji" w:hAnsi="Segoe UI Emoji" w:cs="Segoe UI Emoji"/>
+                                    </w:rPr>
+                                    <w:t>✅</w:t>
+                                  </w:r>
+                                  <w:r>
+                                    <w:t xml:space="preserve"> Yes, run git pull first</w:t>
+                                  </w:r>
+                                </w:p>
+                              </w:tc>
+                            </w:tr>
+                            <w:tr>
+                              <w:trPr>
+                                <w:tblCellSpacing w:w="15" w:type="dxa"/>
+                              </w:trPr>
+                              <w:tc>
+                                <w:tcPr>
+                                  <w:tcW w:w="0" w:type="auto"/>
+                                  <w:vAlign w:val="center"/>
+                                  <w:hideMark/>
+                                </w:tcPr>
+                                <w:p>
+                                  <w:pPr>
+                                    <w:spacing w:after="0"/>
+                                  </w:pPr>
+                                  <w:r>
+                                    <w:t>Someone else contributed to the repo</w:t>
+                                  </w:r>
+                                </w:p>
+                              </w:tc>
+                              <w:tc>
+                                <w:tcPr>
+                                  <w:tcW w:w="0" w:type="auto"/>
+                                  <w:vAlign w:val="center"/>
+                                  <w:hideMark/>
+                                </w:tcPr>
+                                <w:p>
+                                  <w:pPr>
+                                    <w:spacing w:after="0"/>
+                                  </w:pPr>
+                                  <w:r>
+                                    <w:rPr>
+                                      <w:rFonts w:ascii="Segoe UI Emoji" w:hAnsi="Segoe UI Emoji" w:cs="Segoe UI Emoji"/>
+                                    </w:rPr>
+                                    <w:t>✅</w:t>
+                                  </w:r>
+                                  <w:r>
+                                    <w:t xml:space="preserve"> Yes, run git pull first</w:t>
+                                  </w:r>
+                                </w:p>
+                              </w:tc>
+                            </w:tr>
+                            <w:tr>
+                              <w:trPr>
+                                <w:tblCellSpacing w:w="15" w:type="dxa"/>
+                              </w:trPr>
+                              <w:tc>
+                                <w:tcPr>
+                                  <w:tcW w:w="0" w:type="auto"/>
+                                  <w:vAlign w:val="center"/>
+                                  <w:hideMark/>
+                                </w:tcPr>
+                                <w:p>
+                                  <w:pPr>
+                                    <w:spacing w:after="0"/>
+                                  </w:pPr>
+                                  <w:r>
+                                    <w:t>You’re unsure if remote has updates</w:t>
+                                  </w:r>
+                                </w:p>
+                              </w:tc>
+                              <w:tc>
+                                <w:tcPr>
+                                  <w:tcW w:w="0" w:type="auto"/>
+                                  <w:vAlign w:val="center"/>
+                                  <w:hideMark/>
+                                </w:tcPr>
+                                <w:p>
+                                  <w:pPr>
+                                    <w:spacing w:after="0"/>
+                                  </w:pPr>
+                                  <w:r>
+                                    <w:rPr>
+                                      <w:rFonts w:ascii="Segoe UI Emoji" w:hAnsi="Segoe UI Emoji" w:cs="Segoe UI Emoji"/>
+                                    </w:rPr>
+                                    <w:t>✅</w:t>
+                                  </w:r>
+                                  <w:r>
+                                    <w:t xml:space="preserve"> It's safe to pull before pushing</w:t>
+                                  </w:r>
+                                </w:p>
+                              </w:tc>
+                            </w:tr>
+                          </w:tbl>
+                          <w:p/>
+                        </w:txbxContent>
+                      </wps:txbx>
+                      <wps:bodyPr rot="0" spcFirstLastPara="0" vertOverflow="overflow" horzOverflow="overflow" vert="horz" wrap="square" lIns="91440" tIns="45720" rIns="91440" bIns="45720" numCol="1" spcCol="0" rtlCol="0" fromWordArt="0" anchor="t" anchorCtr="0" forceAA="0" compatLnSpc="1">
+                        <a:prstTxWarp prst="textNoShape">
+                          <a:avLst/>
+                        </a:prstTxWarp>
+                        <a:noAutofit/>
+                      </wps:bodyPr>
+                    </wps:wsp>
+                  </a:graphicData>
+                </a:graphic>
+                <wp14:sizeRelV relativeFrom="margin">
+                  <wp14:pctHeight>0</wp14:pctHeight>
+                </wp14:sizeRelV>
+              </wp:anchor>
+            </w:drawing>
+          </mc:Choice>
+          <mc:Fallback>
+            <w:pict>
+              <v:shape w14:anchorId="561FD75D" id="Text Box 17" o:spid="_x0000_s1037" type="#_x0000_t202" style="position:absolute;margin-left:-1.7pt;margin-top:3.65pt;width:538.5pt;height:125.25pt;z-index:251693056;visibility:visible;mso-wrap-style:square;mso-height-percent:0;mso-wrap-distance-left:9pt;mso-wrap-distance-top:0;mso-wrap-distance-right:9pt;mso-wrap-distance-bottom:0;mso-position-horizontal:absolute;mso-position-horizontal-relative:text;mso-position-vertical:absolute;mso-position-vertical-relative:text;mso-height-percent:0;mso-height-relative:margin;v-text-anchor:top" o:gfxdata="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" fillcolor="white [3201]" strokeweight=".5pt">
+                <v:textbox>
+                  <w:txbxContent>
+                    <w:tbl>
+                      <w:tblPr>
+                        <w:tblW w:w="0" w:type="auto"/>
+                        <w:tblCellSpacing w:w="15" w:type="dxa"/>
+                        <w:tblCellMar>
+                          <w:top w:w="15" w:type="dxa"/>
+                          <w:left w:w="15" w:type="dxa"/>
+                          <w:bottom w:w="15" w:type="dxa"/>
+                          <w:right w:w="15" w:type="dxa"/>
+                        </w:tblCellMar>
+                        <w:tblLook w:val="04A0" w:firstRow="1" w:lastRow="0" w:firstColumn="1" w:lastColumn="0" w:noHBand="0" w:noVBand="1"/>
+                      </w:tblPr>
+                      <w:tblGrid>
+                        <w:gridCol w:w="6761"/>
+                        <w:gridCol w:w="3384"/>
+                      </w:tblGrid>
+                      <w:tr>
+                        <w:trPr>
+                          <w:tblHeader/>
+                          <w:tblCellSpacing w:w="15" w:type="dxa"/>
+                        </w:trPr>
+                        <w:tc>
+                          <w:tcPr>
+                            <w:tcW w:w="0" w:type="auto"/>
+                            <w:vAlign w:val="center"/>
+                            <w:hideMark/>
+                          </w:tcPr>
+                          <w:p>
+                            <w:pPr>
+                              <w:spacing w:after="0"/>
+                              <w:rPr>
+                                <w:b/>
+                                <w:bCs/>
+                              </w:rPr>
+                            </w:pPr>
+                            <w:r>
+                              <w:rPr>
+                                <w:rFonts w:ascii="Segoe UI Emoji" w:hAnsi="Segoe UI Emoji" w:cs="Segoe UI Emoji"/>
+                                <w:b/>
+                                <w:bCs/>
+                              </w:rPr>
+                              <w:t>🧭</w:t>
+                            </w:r>
+                            <w:r>
+                              <w:rPr>
+                                <w:b/>
+                                <w:bCs/>
+                              </w:rPr>
+                              <w:t>Situation</w:t>
+                            </w:r>
+                          </w:p>
+                        </w:tc>
+                        <w:tc>
+                          <w:tcPr>
+                            <w:tcW w:w="0" w:type="auto"/>
+                            <w:vAlign w:val="center"/>
+                            <w:hideMark/>
+                          </w:tcPr>
+                          <w:p>
+                            <w:pPr>
+                              <w:spacing w:after="0"/>
+                              <w:rPr>
+                                <w:b/>
+                                <w:bCs/>
+                              </w:rPr>
+                            </w:pPr>
+                            <w:r>
+                              <w:rPr>
+                                <w:b/>
+                                <w:bCs/>
+                              </w:rPr>
+                              <w:t>Do You Need git pull?</w:t>
+                            </w:r>
+                          </w:p>
+                        </w:tc>
+                      </w:tr>
+                      <w:tr>
+                        <w:trPr>
+                          <w:tblCellSpacing w:w="15" w:type="dxa"/>
+                        </w:trPr>
+                        <w:tc>
+                          <w:tcPr>
+                            <w:tcW w:w="0" w:type="auto"/>
+                            <w:vAlign w:val="center"/>
+                            <w:hideMark/>
+                          </w:tcPr>
+                          <w:p>
+                            <w:pPr>
+                              <w:spacing w:after="0"/>
+                            </w:pPr>
+                            <w:r>
+                              <w:t xml:space="preserve">You worked </w:t>
+                            </w:r>
+                            <w:r>
+                              <w:rPr>
+                                <w:b/>
+                                <w:bCs/>
+                              </w:rPr>
+                              <w:t>only locally</w:t>
+                            </w:r>
+                            <w:r>
+                              <w:t xml:space="preserve"> since last time</w:t>
+                            </w:r>
+                          </w:p>
+                        </w:tc>
+                        <w:tc>
+                          <w:tcPr>
+                            <w:tcW w:w="0" w:type="auto"/>
+                            <w:vAlign w:val="center"/>
+                            <w:hideMark/>
+                          </w:tcPr>
+                          <w:p>
+                            <w:pPr>
+                              <w:spacing w:after="0"/>
+                            </w:pPr>
+                            <w:r>
+                              <w:rPr>
+                                <w:rFonts w:ascii="Segoe UI Emoji" w:hAnsi="Segoe UI Emoji" w:cs="Segoe UI Emoji"/>
+                              </w:rPr>
+                              <w:t>❌</w:t>
+                            </w:r>
+                            <w:r>
+                              <w:t xml:space="preserve"> No</w:t>
+                            </w:r>
+                          </w:p>
+                        </w:tc>
+                      </w:tr>
+                      <w:tr>
+                        <w:trPr>
+                          <w:tblCellSpacing w:w="15" w:type="dxa"/>
+                        </w:trPr>
+                        <w:tc>
+                          <w:tcPr>
+                            <w:tcW w:w="0" w:type="auto"/>
+                            <w:vAlign w:val="center"/>
+                            <w:hideMark/>
+                          </w:tcPr>
+                          <w:p>
+                            <w:pPr>
+                              <w:spacing w:after="0"/>
+                            </w:pPr>
+                            <w:r>
+                              <w:t xml:space="preserve">You made changes </w:t>
+                            </w:r>
+                            <w:r>
+                              <w:rPr>
+                                <w:b/>
+                                <w:bCs/>
+                              </w:rPr>
+                              <w:t>directly on GitHub.com</w:t>
+                            </w:r>
+                            <w:r>
+                              <w:t xml:space="preserve"> (e.g. edited README.md)</w:t>
+                            </w:r>
+                          </w:p>
+                        </w:tc>
+                        <w:tc>
+                          <w:tcPr>
+                            <w:tcW w:w="0" w:type="auto"/>
+                            <w:vAlign w:val="center"/>
+                            <w:hideMark/>
+                          </w:tcPr>
+                          <w:p>
+                            <w:pPr>
+                              <w:spacing w:after="0"/>
+                            </w:pPr>
+                            <w:r>
+                              <w:rPr>
+                                <w:rFonts w:ascii="Segoe UI Emoji" w:hAnsi="Segoe UI Emoji" w:cs="Segoe UI Emoji"/>
+                              </w:rPr>
+                              <w:t>✅</w:t>
+                            </w:r>
+                            <w:r>
+                              <w:t xml:space="preserve"> Yes, run git pull first</w:t>
+                            </w:r>
+                          </w:p>
+                        </w:tc>
+                      </w:tr>
+                      <w:tr>
+                        <w:trPr>
+                          <w:tblCellSpacing w:w="15" w:type="dxa"/>
+                        </w:trPr>
+                        <w:tc>
+                          <w:tcPr>
+                            <w:tcW w:w="0" w:type="auto"/>
+                            <w:vAlign w:val="center"/>
+                            <w:hideMark/>
+                          </w:tcPr>
+                          <w:p>
+                            <w:pPr>
+                              <w:spacing w:after="0"/>
+                            </w:pPr>
+                            <w:r>
+                              <w:t>Someone else contributed to the repo</w:t>
+                            </w:r>
+                          </w:p>
+                        </w:tc>
+                        <w:tc>
+                          <w:tcPr>
+                            <w:tcW w:w="0" w:type="auto"/>
+                            <w:vAlign w:val="center"/>
+                            <w:hideMark/>
+                          </w:tcPr>
+                          <w:p>
+                            <w:pPr>
+                              <w:spacing w:after="0"/>
+                            </w:pPr>
+                            <w:r>
+                              <w:rPr>
+                                <w:rFonts w:ascii="Segoe UI Emoji" w:hAnsi="Segoe UI Emoji" w:cs="Segoe UI Emoji"/>
+                              </w:rPr>
+                              <w:t>✅</w:t>
+                            </w:r>
+                            <w:r>
+                              <w:t xml:space="preserve"> Yes, run git pull first</w:t>
+                            </w:r>
+                          </w:p>
+                        </w:tc>
+                      </w:tr>
+                      <w:tr>
+                        <w:trPr>
+                          <w:tblCellSpacing w:w="15" w:type="dxa"/>
+                        </w:trPr>
+                        <w:tc>
+                          <w:tcPr>
+                            <w:tcW w:w="0" w:type="auto"/>
+                            <w:vAlign w:val="center"/>
+                            <w:hideMark/>
+                          </w:tcPr>
+                          <w:p>
+                            <w:pPr>
+                              <w:spacing w:after="0"/>
+                            </w:pPr>
+                            <w:r>
+                              <w:t>You’re unsure if remote has updates</w:t>
+                            </w:r>
+                          </w:p>
+                        </w:tc>
+                        <w:tc>
+                          <w:tcPr>
+                            <w:tcW w:w="0" w:type="auto"/>
+                            <w:vAlign w:val="center"/>
+                            <w:hideMark/>
+                          </w:tcPr>
+                          <w:p>
+                            <w:pPr>
+                              <w:spacing w:after="0"/>
+                            </w:pPr>
+                            <w:r>
+                              <w:rPr>
+                                <w:rFonts w:ascii="Segoe UI Emoji" w:hAnsi="Segoe UI Emoji" w:cs="Segoe UI Emoji"/>
+                              </w:rPr>
+                              <w:t>✅</w:t>
+                            </w:r>
+                            <w:r>
+                              <w:t xml:space="preserve"> It's safe to pull before pushing</w:t>
+                            </w:r>
+                          </w:p>
+                        </w:tc>
+                      </w:tr>
+                    </w:tbl>
+                    <w:p/>
+                  </w:txbxContent>
+                </v:textbox>
+              </v:shape>
+            </w:pict>
+          </mc:Fallback>
+        </mc:AlternateContent>
+      </w:r>
     </w:p>
     <w:p>
       <w:pPr>
@@ -4895,7 +5902,7 @@
           </mc:Choice>
           <mc:Fallback>
             <w:pict>
-              <v:shape w14:anchorId="522E7A60" id="_x0000_s1036" type="#_x0000_t202" style="position:absolute;margin-left:12.75pt;margin-top:8.5pt;width:509.25pt;height:54pt;z-index:251679744;visibility:visible;mso-wrap-style:square;mso-width-percent:0;mso-height-percent:0;mso-wrap-distance-left:9pt;mso-wrap-distance-top:0;mso-wrap-distance-right:9pt;mso-wrap-distance-bottom:0;mso-position-horizontal:absolute;mso-position-horizontal-relative:text;mso-position-vertical:absolute;mso-position-vertical-relative:text;mso-width-percent:0;mso-height-percent:0;mso-width-relative:margin;mso-height-relative:margin;v-text-anchor:top" o:gfxdata="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" fillcolor="#1f1d2d" strokecolor="white [3212]" strokeweight=".5pt">
+              <v:shape w14:anchorId="522E7A60" id="_x0000_s1038" type="#_x0000_t202" style="position:absolute;margin-left:12.75pt;margin-top:8.5pt;width:509.25pt;height:54pt;z-index:251679744;visibility:visible;mso-wrap-style:square;mso-width-percent:0;mso-height-percent:0;mso-wrap-distance-left:9pt;mso-wrap-distance-top:0;mso-wrap-distance-right:9pt;mso-wrap-distance-bottom:0;mso-position-horizontal:absolute;mso-position-horizontal-relative:text;mso-position-vertical:absolute;mso-position-vertical-relative:text;mso-width-percent:0;mso-height-percent:0;mso-width-relative:margin;mso-height-relative:margin;v-text-anchor:top" o:gfxdata="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" fillcolor="#1f1d2d" strokecolor="white [3212]" strokeweight=".5pt">
                 <v:textbox>
                   <w:txbxContent>
                     <w:p>
@@ -5084,13 +6091,7 @@
         <w:t>🔹</w:t>
       </w:r>
       <w:r>
-        <w:t xml:space="preserve"> </w:t>
-      </w:r>
-      <w:r>
-        <w:t>Shows your commit history with messages and timestamps</w:t>
-      </w:r>
-      <w:r>
-        <w:t>.</w:t>
+        <w:t xml:space="preserve"> Shows your commit history with messages and timestamps.</w:t>
       </w:r>
     </w:p>
     <w:p>
@@ -5270,15 +6271,7 @@
                                 <w:szCs w:val="22"/>
                                 <w:lang w:val="en-PH"/>
                               </w:rPr>
-                              <w:t xml:space="preserve">git </w:t>
-                            </w:r>
-                            <w:r>
-                              <w:rPr>
-                                <w:sz w:val="22"/>
-                                <w:szCs w:val="22"/>
-                                <w:lang w:val="en-PH"/>
-                              </w:rPr>
-                              <w:t>remote -v</w:t>
+                              <w:t>git remote -v</w:t>
                             </w:r>
                           </w:p>
                           <w:p>
@@ -5323,7 +6316,7 @@
           </mc:Choice>
           <mc:Fallback>
             <w:pict>
-              <v:shape w14:anchorId="3E36DBA0" id="_x0000_s1037" type="#_x0000_t202" style="position:absolute;margin-left:12.75pt;margin-top:8.5pt;width:509.25pt;height:54pt;z-index:251681792;visibility:visible;mso-wrap-style:square;mso-width-percent:0;mso-height-percent:0;mso-wrap-distance-left:9pt;mso-wrap-distance-top:0;mso-wrap-distance-right:9pt;mso-wrap-distance-bottom:0;mso-position-horizontal:absolute;mso-position-horizontal-relative:text;mso-position-vertical:absolute;mso-position-vertical-relative:text;mso-width-percent:0;mso-height-percent:0;mso-width-relative:margin;mso-height-relative:margin;v-text-anchor:top" o:gfxdata="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" fillcolor="#1f1d2d" strokecolor="white [3212]" strokeweight=".5pt">
+              <v:shape w14:anchorId="3E36DBA0" id="_x0000_s1039" type="#_x0000_t202" style="position:absolute;margin-left:12.75pt;margin-top:8.5pt;width:509.25pt;height:54pt;z-index:251681792;visibility:visible;mso-wrap-style:square;mso-width-percent:0;mso-height-percent:0;mso-wrap-distance-left:9pt;mso-wrap-distance-top:0;mso-wrap-distance-right:9pt;mso-wrap-distance-bottom:0;mso-position-horizontal:absolute;mso-position-horizontal-relative:text;mso-position-vertical:absolute;mso-position-vertical-relative:text;mso-width-percent:0;mso-height-percent:0;mso-width-relative:margin;mso-height-relative:margin;v-text-anchor:top" o:gfxdata="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" fillcolor="#1f1d2d" strokecolor="white [3212]" strokeweight=".5pt">
                 <v:textbox>
                   <w:txbxContent>
                     <w:p>
@@ -5446,15 +6439,7 @@
                           <w:szCs w:val="22"/>
                           <w:lang w:val="en-PH"/>
                         </w:rPr>
-                        <w:t xml:space="preserve">git </w:t>
-                      </w:r>
-                      <w:r>
-                        <w:rPr>
-                          <w:sz w:val="22"/>
-                          <w:szCs w:val="22"/>
-                          <w:lang w:val="en-PH"/>
-                        </w:rPr>
-                        <w:t>remote -v</w:t>
+                        <w:t>git remote -v</w:t>
                       </w:r>
                     </w:p>
                     <w:p>
@@ -5520,10 +6505,7 @@
         <w:t>🔹</w:t>
       </w:r>
       <w:r>
-        <w:t xml:space="preserve"> </w:t>
-      </w:r>
-      <w:r>
-        <w:t xml:space="preserve">Shows the </w:t>
+        <w:t xml:space="preserve"> Shows the </w:t>
       </w:r>
       <w:proofErr w:type="spellStart"/>
       <w:r>
@@ -5531,10 +6513,7 @@
       </w:r>
       <w:proofErr w:type="spellEnd"/>
       <w:r>
-        <w:t xml:space="preserve"> URL your project is connected to</w:t>
-      </w:r>
-      <w:r>
-        <w:t>.</w:t>
+        <w:t xml:space="preserve"> URL your project is connected to.</w:t>
       </w:r>
     </w:p>
     <w:p>
@@ -5714,15 +6693,7 @@
                                 <w:szCs w:val="22"/>
                                 <w:lang w:val="en-PH"/>
                               </w:rPr>
-                              <w:t xml:space="preserve">git </w:t>
-                            </w:r>
-                            <w:r>
-                              <w:rPr>
-                                <w:sz w:val="22"/>
-                                <w:szCs w:val="22"/>
-                                <w:lang w:val="en-PH"/>
-                              </w:rPr>
-                              <w:t>remote set-</w:t>
+                              <w:t>git remote set-</w:t>
                             </w:r>
                             <w:proofErr w:type="spellStart"/>
                             <w:r>
@@ -5813,7 +6784,7 @@
           </mc:Choice>
           <mc:Fallback>
             <w:pict>
-              <v:shape w14:anchorId="2B0C0C72" id="_x0000_s1038" type="#_x0000_t202" style="position:absolute;margin-left:12.75pt;margin-top:8.5pt;width:509.25pt;height:54pt;z-index:251683840;visibility:visible;mso-wrap-style:square;mso-width-percent:0;mso-height-percent:0;mso-wrap-distance-left:9pt;mso-wrap-distance-top:0;mso-wrap-distance-right:9pt;mso-wrap-distance-bottom:0;mso-position-horizontal:absolute;mso-position-horizontal-relative:text;mso-position-vertical:absolute;mso-position-vertical-relative:text;mso-width-percent:0;mso-height-percent:0;mso-width-relative:margin;mso-height-relative:margin;v-text-anchor:top" o:gfxdata="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" fillcolor="#1f1d2d" strokecolor="white [3212]" strokeweight=".5pt">
+              <v:shape w14:anchorId="2B0C0C72" id="_x0000_s1040" type="#_x0000_t202" style="position:absolute;margin-left:12.75pt;margin-top:8.5pt;width:509.25pt;height:54pt;z-index:251683840;visibility:visible;mso-wrap-style:square;mso-width-percent:0;mso-height-percent:0;mso-wrap-distance-left:9pt;mso-wrap-distance-top:0;mso-wrap-distance-right:9pt;mso-wrap-distance-bottom:0;mso-position-horizontal:absolute;mso-position-horizontal-relative:text;mso-position-vertical:absolute;mso-position-vertical-relative:text;mso-width-percent:0;mso-height-percent:0;mso-width-relative:margin;mso-height-relative:margin;v-text-anchor:top" o:gfxdata="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" fillcolor="#1f1d2d" strokecolor="white [3212]" strokeweight=".5pt">
                 <v:textbox>
                   <w:txbxContent>
                     <w:p>
@@ -5936,15 +6907,7 @@
                           <w:szCs w:val="22"/>
                           <w:lang w:val="en-PH"/>
                         </w:rPr>
-                        <w:t xml:space="preserve">git </w:t>
-                      </w:r>
-                      <w:r>
-                        <w:rPr>
-                          <w:sz w:val="22"/>
-                          <w:szCs w:val="22"/>
-                          <w:lang w:val="en-PH"/>
-                        </w:rPr>
-                        <w:t>remote set-</w:t>
+                        <w:t>git remote set-</w:t>
                       </w:r>
                       <w:proofErr w:type="spellStart"/>
                       <w:r>
@@ -6056,10 +7019,7 @@
         <w:t>🔹</w:t>
       </w:r>
       <w:r>
-        <w:t xml:space="preserve"> </w:t>
-      </w:r>
-      <w:r>
-        <w:t xml:space="preserve">Changes the </w:t>
+        <w:t xml:space="preserve"> Changes the </w:t>
       </w:r>
       <w:proofErr w:type="spellStart"/>
       <w:r>
@@ -6067,10 +7027,7 @@
       </w:r>
       <w:proofErr w:type="spellEnd"/>
       <w:r>
-        <w:t xml:space="preserve"> URL if you renamed your repo or changed your username</w:t>
-      </w:r>
-      <w:r>
-        <w:t>.</w:t>
+        <w:t xml:space="preserve"> URL if you renamed your repo or changed your username.</w:t>
       </w:r>
     </w:p>
     <w:p>
@@ -6250,15 +7207,7 @@
                                 <w:szCs w:val="22"/>
                                 <w:lang w:val="en-PH"/>
                               </w:rPr>
-                              <w:t xml:space="preserve">git </w:t>
-                            </w:r>
-                            <w:r>
-                              <w:rPr>
-                                <w:sz w:val="22"/>
-                                <w:szCs w:val="22"/>
-                                <w:lang w:val="en-PH"/>
-                              </w:rPr>
-                              <w:t>clone &lt;</w:t>
+                              <w:t>git clone &lt;</w:t>
                             </w:r>
                             <w:r>
                               <w:rPr>
@@ -6331,7 +7280,7 @@
           </mc:Choice>
           <mc:Fallback>
             <w:pict>
-              <v:shape w14:anchorId="60C3969B" id="_x0000_s1039" type="#_x0000_t202" style="position:absolute;margin-left:12.75pt;margin-top:8.5pt;width:509.25pt;height:54pt;z-index:251685888;visibility:visible;mso-wrap-style:square;mso-width-percent:0;mso-height-percent:0;mso-wrap-distance-left:9pt;mso-wrap-distance-top:0;mso-wrap-distance-right:9pt;mso-wrap-distance-bottom:0;mso-position-horizontal:absolute;mso-position-horizontal-relative:text;mso-position-vertical:absolute;mso-position-vertical-relative:text;mso-width-percent:0;mso-height-percent:0;mso-width-relative:margin;mso-height-relative:margin;v-text-anchor:top" o:gfxdata="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" fillcolor="#1f1d2d" strokecolor="white [3212]" strokeweight=".5pt">
+              <v:shape w14:anchorId="60C3969B" id="_x0000_s1041" type="#_x0000_t202" style="position:absolute;margin-left:12.75pt;margin-top:8.5pt;width:509.25pt;height:54pt;z-index:251685888;visibility:visible;mso-wrap-style:square;mso-width-percent:0;mso-height-percent:0;mso-wrap-distance-left:9pt;mso-wrap-distance-top:0;mso-wrap-distance-right:9pt;mso-wrap-distance-bottom:0;mso-position-horizontal:absolute;mso-position-horizontal-relative:text;mso-position-vertical:absolute;mso-position-vertical-relative:text;mso-width-percent:0;mso-height-percent:0;mso-width-relative:margin;mso-height-relative:margin;v-text-anchor:top" o:gfxdata="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" fillcolor="#1f1d2d" strokecolor="white [3212]" strokeweight=".5pt">
                 <v:textbox>
                   <w:txbxContent>
                     <w:p>
@@ -6454,15 +7403,7 @@
                           <w:szCs w:val="22"/>
                           <w:lang w:val="en-PH"/>
                         </w:rPr>
-                        <w:t xml:space="preserve">git </w:t>
-                      </w:r>
-                      <w:r>
-                        <w:rPr>
-                          <w:sz w:val="22"/>
-                          <w:szCs w:val="22"/>
-                          <w:lang w:val="en-PH"/>
-                        </w:rPr>
-                        <w:t>clone &lt;</w:t>
+                        <w:t>git clone &lt;</w:t>
                       </w:r>
                       <w:r>
                         <w:rPr>
@@ -6556,10 +7497,7 @@
         <w:t>🔹</w:t>
       </w:r>
       <w:r>
-        <w:t xml:space="preserve"> </w:t>
-      </w:r>
-      <w:r>
-        <w:t xml:space="preserve">Copies a </w:t>
+        <w:t xml:space="preserve"> Copies a </w:t>
       </w:r>
       <w:proofErr w:type="spellStart"/>
       <w:r>
@@ -6664,10 +7602,7 @@
         <w:t>🔹</w:t>
       </w:r>
       <w:r>
-        <w:t xml:space="preserve"> </w:t>
-      </w:r>
-      <w:r>
-        <w:t>Create folder for your project.</w:t>
+        <w:t xml:space="preserve"> Create folder for your project.</w:t>
       </w:r>
     </w:p>
     <w:p>
@@ -6681,10 +7616,7 @@
         <w:t>🔹</w:t>
       </w:r>
       <w:r>
-        <w:t xml:space="preserve"> </w:t>
-      </w:r>
-      <w:r>
-        <w:t>Open terminal in folder or in Visual Studio Code</w:t>
+        <w:t xml:space="preserve"> Open terminal in folder or in Visual Studio Code</w:t>
       </w:r>
     </w:p>
     <w:p>
@@ -6698,10 +7630,7 @@
         <w:t>🔹</w:t>
       </w:r>
       <w:r>
-        <w:t xml:space="preserve"> </w:t>
-      </w:r>
-      <w:r>
-        <w:t>Run:</w:t>
+        <w:t xml:space="preserve"> Run:</w:t>
       </w:r>
     </w:p>
     <w:p>
@@ -7053,7 +7982,7 @@
           </mc:Choice>
           <mc:Fallback>
             <w:pict>
-              <v:shape w14:anchorId="79ACDA5E" id="_x0000_s1040" type="#_x0000_t202" style="position:absolute;margin-left:13.3pt;margin-top:9.95pt;width:509.25pt;height:132pt;z-index:251687936;visibility:visible;mso-wrap-style:square;mso-width-percent:0;mso-height-percent:0;mso-wrap-distance-left:9pt;mso-wrap-distance-top:0;mso-wrap-distance-right:9pt;mso-wrap-distance-bottom:0;mso-position-horizontal:absolute;mso-position-horizontal-relative:text;mso-position-vertical:absolute;mso-position-vertical-relative:text;mso-width-percent:0;mso-height-percent:0;mso-width-relative:margin;mso-height-relative:margin;v-text-anchor:top" o:gfxdata="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" fillcolor="#1f1d2d" strokecolor="white [3212]" strokeweight=".5pt">
+              <v:shape w14:anchorId="79ACDA5E" id="_x0000_s1042" type="#_x0000_t202" style="position:absolute;margin-left:13.3pt;margin-top:9.95pt;width:509.25pt;height:132pt;z-index:251687936;visibility:visible;mso-wrap-style:square;mso-width-percent:0;mso-height-percent:0;mso-wrap-distance-left:9pt;mso-wrap-distance-top:0;mso-wrap-distance-right:9pt;mso-wrap-distance-bottom:0;mso-position-horizontal:absolute;mso-position-horizontal-relative:text;mso-position-vertical:absolute;mso-position-vertical-relative:text;mso-width-percent:0;mso-height-percent:0;mso-width-relative:margin;mso-height-relative:margin;v-text-anchor:top" o:gfxdata="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" fillcolor="#1f1d2d" strokecolor="white [3212]" strokeweight=".5pt">
                 <v:textbox>
                   <w:txbxContent>
                     <w:p>
@@ -7673,7 +8602,7 @@
           </mc:Choice>
           <mc:Fallback>
             <w:pict>
-              <v:shape w14:anchorId="5019D130" id="_x0000_s1041" type="#_x0000_t202" style="position:absolute;margin-left:12.95pt;margin-top:.8pt;width:509.25pt;height:104.85pt;z-index:251689984;visibility:visible;mso-wrap-style:square;mso-width-percent:0;mso-height-percent:0;mso-wrap-distance-left:9pt;mso-wrap-distance-top:0;mso-wrap-distance-right:9pt;mso-wrap-distance-bottom:0;mso-position-horizontal:absolute;mso-position-horizontal-relative:text;mso-position-vertical:absolute;mso-position-vertical-relative:text;mso-width-percent:0;mso-height-percent:0;mso-width-relative:margin;mso-height-relative:margin;v-text-anchor:top" o:gfxdata="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" fillcolor="#1f1d2d" strokecolor="white [3212]" strokeweight=".5pt">
+              <v:shape w14:anchorId="5019D130" id="_x0000_s1043" type="#_x0000_t202" style="position:absolute;margin-left:12.95pt;margin-top:.8pt;width:509.25pt;height:104.85pt;z-index:251689984;visibility:visible;mso-wrap-style:square;mso-width-percent:0;mso-height-percent:0;mso-wrap-distance-left:9pt;mso-wrap-distance-top:0;mso-wrap-distance-right:9pt;mso-wrap-distance-bottom:0;mso-position-horizontal:absolute;mso-position-horizontal-relative:text;mso-position-vertical:absolute;mso-position-vertical-relative:text;mso-width-percent:0;mso-height-percent:0;mso-width-relative:margin;mso-height-relative:margin;v-text-anchor:top" o:gfxdata="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" fillcolor="#1f1d2d" strokecolor="white [3212]" strokeweight=".5pt">
                 <v:textbox>
                   <w:txbxContent>
                     <w:p>
@@ -8877,7 +9806,6 @@
   <w:style w:type="character" w:default="1" w:styleId="DefaultParagraphFont">
     <w:name w:val="Default Paragraph Font"/>
     <w:uiPriority w:val="1"/>
-    <w:semiHidden/>
     <w:unhideWhenUsed/>
   </w:style>
   <w:style w:type="table" w:default="1" w:styleId="TableNormal">

</xml_diff>